<commit_message>
SSD AE2 Development Report 1.0.15
The final version of the report, due for submitting, as well as the previous version, an additional screenshot and updates to the appendices, for testing and what not.
</commit_message>
<xml_diff>
--- a/Software Systems Development/AE2/Development Report - SSD - AE2 1.0.14.docx
+++ b/Software Systems Development/AE2/Development Report - SSD - AE2 1.0.14.docx
@@ -4781,7 +4781,7 @@
             <v:imagedata r:id="rId20" o:title=""/>
             <w10:wrap type="square"/>
           </v:shape>
-          <o:OLEObject Type="Embed" ProgID="Visio.Drawing.15" ShapeID="_x0000_s1026" DrawAspect="Content" ObjectID="_1587496022" r:id="rId21"/>
+          <o:OLEObject Type="Embed" ProgID="Visio.Drawing.15" ShapeID="_x0000_s1026" DrawAspect="Content" ObjectID="_1587544152" r:id="rId21"/>
         </w:object>
       </w:r>
       <w:r>
@@ -4961,7 +4961,7 @@
             <v:imagedata r:id="rId22" o:title=""/>
             <w10:wrap type="square"/>
           </v:shape>
-          <o:OLEObject Type="Embed" ProgID="Visio.Drawing.15" ShapeID="_x0000_s1029" DrawAspect="Content" ObjectID="_1587496023" r:id="rId23"/>
+          <o:OLEObject Type="Embed" ProgID="Visio.Drawing.15" ShapeID="_x0000_s1029" DrawAspect="Content" ObjectID="_1587544153" r:id="rId23"/>
         </w:object>
       </w:r>
       <w:bookmarkEnd w:id="12"/>
@@ -5339,7 +5339,7 @@
             <v:imagedata r:id="rId26" o:title=""/>
             <w10:wrap type="square"/>
           </v:shape>
-          <o:OLEObject Type="Embed" ProgID="Visio.Drawing.15" ShapeID="_x0000_s1028" DrawAspect="Content" ObjectID="_1587496024" r:id="rId27"/>
+          <o:OLEObject Type="Embed" ProgID="Visio.Drawing.15" ShapeID="_x0000_s1028" DrawAspect="Content" ObjectID="_1587544154" r:id="rId27"/>
         </w:object>
       </w:r>
       <w:r>
@@ -5424,7 +5424,7 @@
             <v:imagedata r:id="rId28" o:title=""/>
             <w10:wrap type="square"/>
           </v:shape>
-          <o:OLEObject Type="Embed" ProgID="Visio.Drawing.15" ShapeID="_x0000_s1030" DrawAspect="Content" ObjectID="_1587496025" r:id="rId29"/>
+          <o:OLEObject Type="Embed" ProgID="Visio.Drawing.15" ShapeID="_x0000_s1030" DrawAspect="Content" ObjectID="_1587544155" r:id="rId29"/>
         </w:object>
       </w:r>
       <w:r>
@@ -5886,6 +5886,112 @@
     </w:p>
     <w:p>
       <w:r>
+        <w:t>The project was integrated with Microsoft Visual Studio 2015, using C# as the programming language.</w:t>
+      </w:r>
+    </w:p>
+    <w:p/>
+    <w:p>
+      <w:pPr>
+        <w:pStyle w:val="Caption"/>
+      </w:pPr>
+      <w:r>
+        <w:t xml:space="preserve">Figure </w:t>
+      </w:r>
+      <w:r>
+        <w:fldChar w:fldCharType="begin"/>
+      </w:r>
+      <w:r>
+        <w:instrText xml:space="preserve"> SEQ Figure \* ARABIC </w:instrText>
+      </w:r>
+      <w:r>
+        <w:fldChar w:fldCharType="separate"/>
+      </w:r>
+      <w:r>
+        <w:rPr>
+          <w:noProof/>
+        </w:rPr>
+        <w:t>10</w:t>
+      </w:r>
+      <w:r>
+        <w:fldChar w:fldCharType="end"/>
+      </w:r>
+      <w:r>
+        <w:t>: A screenshot of the Visual Studio solution for our project.</w:t>
+      </w:r>
+      <w:r>
+        <w:rPr>
+          <w:noProof/>
+        </w:rPr>
+        <w:drawing>
+          <wp:anchor distT="0" distB="0" distL="114300" distR="114300" simplePos="0" relativeHeight="251683840" behindDoc="0" locked="0" layoutInCell="1" allowOverlap="1" wp14:anchorId="3A6C6AE9" wp14:editId="0ECE599B">
+            <wp:simplePos x="0" y="0"/>
+            <wp:positionH relativeFrom="margin">
+              <wp:align>center</wp:align>
+            </wp:positionH>
+            <wp:positionV relativeFrom="paragraph">
+              <wp:posOffset>274955</wp:posOffset>
+            </wp:positionV>
+            <wp:extent cx="6635750" cy="3609975"/>
+            <wp:effectExtent l="0" t="0" r="0" b="9525"/>
+            <wp:wrapSquare wrapText="bothSides"/>
+            <wp:docPr id="7" name="Picture 7"/>
+            <wp:cNvGraphicFramePr>
+              <a:graphicFrameLocks xmlns:a="http://schemas.openxmlformats.org/drawingml/2006/main" noChangeAspect="1"/>
+            </wp:cNvGraphicFramePr>
+            <a:graphic xmlns:a="http://schemas.openxmlformats.org/drawingml/2006/main">
+              <a:graphicData uri="http://schemas.openxmlformats.org/drawingml/2006/picture">
+                <pic:pic xmlns:pic="http://schemas.openxmlformats.org/drawingml/2006/picture">
+                  <pic:nvPicPr>
+                    <pic:cNvPr id="0" name="Picture 5"/>
+                    <pic:cNvPicPr>
+                      <a:picLocks noChangeAspect="1" noChangeArrowheads="1"/>
+                    </pic:cNvPicPr>
+                  </pic:nvPicPr>
+                  <pic:blipFill>
+                    <a:blip r:embed="rId34" cstate="print">
+                      <a:extLst>
+                        <a:ext uri="{28A0092B-C50C-407E-A947-70E740481C1C}">
+                          <a14:useLocalDpi xmlns:a14="http://schemas.microsoft.com/office/drawing/2010/main" val="0"/>
+                        </a:ext>
+                      </a:extLst>
+                    </a:blip>
+                    <a:srcRect/>
+                    <a:stretch>
+                      <a:fillRect/>
+                    </a:stretch>
+                  </pic:blipFill>
+                  <pic:spPr bwMode="auto">
+                    <a:xfrm>
+                      <a:off x="0" y="0"/>
+                      <a:ext cx="6635750" cy="3609975"/>
+                    </a:xfrm>
+                    <a:prstGeom prst="rect">
+                      <a:avLst/>
+                    </a:prstGeom>
+                    <a:noFill/>
+                    <a:ln>
+                      <a:noFill/>
+                    </a:ln>
+                  </pic:spPr>
+                </pic:pic>
+              </a:graphicData>
+            </a:graphic>
+            <wp14:sizeRelH relativeFrom="margin">
+              <wp14:pctWidth>0</wp14:pctWidth>
+            </wp14:sizeRelH>
+            <wp14:sizeRelV relativeFrom="margin">
+              <wp14:pctHeight>0</wp14:pctHeight>
+            </wp14:sizeRelV>
+          </wp:anchor>
+        </w:drawing>
+      </w:r>
+    </w:p>
+    <w:p/>
+    <w:p>
+      <w:r>
+        <w:t>We used Visual Studio 2015, as this was required n the lab-setup, for a Windows Form application, that we wanted to use for the application. We chose this type of application for the Game Café management system, as we believed it would provide a familiar and understanding user-interface for any of the Game Café Staff Members.</w:t>
+      </w:r>
+      <w:r>
         <w:br w:type="page"/>
       </w:r>
     </w:p>
@@ -5906,8 +6012,29 @@
     </w:p>
     <w:p>
       <w:r>
+        <w:t xml:space="preserve">For this, most of the changes are noted in the commitments to our GitHub hosted GIT Repository (this is available via </w:t>
+      </w:r>
+      <w:hyperlink r:id="rId35" w:history="1">
+        <w:r>
+          <w:rPr>
+            <w:rStyle w:val="Hyperlink"/>
+          </w:rPr>
+          <w:t>https://github.com/ChrisPryor/SSD-AE2/commits/master</w:t>
+        </w:r>
+      </w:hyperlink>
+      <w:r>
+        <w:t xml:space="preserve">). </w:t>
+      </w:r>
+    </w:p>
+    <w:p>
+      <w:r>
+        <w:t>Of most note though, is that a group member, finishing off the implementation, had to change the data-set used in the application, as the initial data-set I had created was no longer working as intended.</w:t>
+      </w:r>
+      <w:r>
         <w:br w:type="page"/>
       </w:r>
+      <w:bookmarkStart w:id="27" w:name="_GoBack"/>
+      <w:bookmarkEnd w:id="27"/>
     </w:p>
     <w:p>
       <w:pPr>
@@ -5917,19 +6044,32 @@
           <w:numId w:val="7"/>
         </w:numPr>
       </w:pPr>
-      <w:bookmarkStart w:id="27" w:name="_Toc513727480"/>
+      <w:bookmarkStart w:id="28" w:name="_Toc513727480"/>
       <w:r>
         <w:lastRenderedPageBreak/>
         <w:t>Configuration Management/Version Control</w:t>
       </w:r>
-      <w:bookmarkEnd w:id="27"/>
+      <w:bookmarkEnd w:id="28"/>
     </w:p>
     <w:p>
       <w:r>
         <w:t>For version control, we used a GIT repository, via GitHub:</w:t>
       </w:r>
+      <w:r>
+        <w:t xml:space="preserve"> (Available at: </w:t>
+      </w:r>
+      <w:hyperlink r:id="rId36" w:history="1">
+        <w:r>
+          <w:rPr>
+            <w:rStyle w:val="Hyperlink"/>
+          </w:rPr>
+          <w:t>https://github.com/ChrisPryor/SSD-AE2/commits/master</w:t>
+        </w:r>
+      </w:hyperlink>
+      <w:r>
+        <w:t xml:space="preserve">) </w:t>
+      </w:r>
     </w:p>
-    <w:p/>
     <w:p>
       <w:pPr>
         <w:pStyle w:val="Caption"/>
@@ -5950,7 +6090,7 @@
         <w:rPr>
           <w:noProof/>
         </w:rPr>
-        <w:t>10</w:t>
+        <w:t>11</w:t>
       </w:r>
       <w:r>
         <w:fldChar w:fldCharType="end"/>
@@ -5990,7 +6130,7 @@
                     </pic:cNvPicPr>
                   </pic:nvPicPr>
                   <pic:blipFill>
-                    <a:blip r:embed="rId34">
+                    <a:blip r:embed="rId37">
                       <a:extLst>
                         <a:ext uri="{28A0092B-C50C-407E-A947-70E740481C1C}">
                           <a14:useLocalDpi xmlns:a14="http://schemas.microsoft.com/office/drawing/2010/main" val="0"/>
@@ -6058,8 +6198,6 @@
         <w:lastRenderedPageBreak/>
         <w:t>GitHub was used, as GIT is a source control system that all group members are familiar with, with me having used it for many projects and personal storage, having sufficient storage capacity for the group to use it freely and being able to see past versions of certain components of the project (whether these are code files and their revisions, or other types of files such as diagrams).</w:t>
       </w:r>
-      <w:bookmarkStart w:id="28" w:name="_GoBack"/>
-      <w:bookmarkEnd w:id="28"/>
       <w:r>
         <w:br w:type="page"/>
       </w:r>
@@ -6121,7 +6259,7 @@
                   <w:r>
                     <w:t xml:space="preserve"> [Viewed on the 09/05/2018]. Available from: </w:t>
                   </w:r>
-                  <w:hyperlink r:id="rId35" w:history="1">
+                  <w:hyperlink r:id="rId38" w:history="1">
                     <w:r>
                       <w:rPr>
                         <w:rStyle w:val="Hyperlink"/>
@@ -6149,7 +6287,7 @@
                   <w:r>
                     <w:t xml:space="preserve">[Viewed on the 09/05/2018]. Available from: </w:t>
                   </w:r>
-                  <w:hyperlink r:id="rId36" w:history="1">
+                  <w:hyperlink r:id="rId39" w:history="1">
                     <w:r>
                       <w:rPr>
                         <w:rStyle w:val="Hyperlink"/>
@@ -6242,7 +6380,7 @@
       </w:sdtContent>
     </w:sdt>
     <w:sectPr>
-      <w:footerReference w:type="default" r:id="rId37"/>
+      <w:footerReference w:type="default" r:id="rId40"/>
       <w:pgSz w:w="12240" w:h="15840"/>
       <w:pgMar w:top="1440" w:right="1440" w:bottom="1440" w:left="1440" w:header="708" w:footer="708" w:gutter="0"/>
       <w:cols w:space="708"/>
@@ -10410,6 +10548,18 @@
     <w:rPr>
       <w:color w:val="954F72" w:themeColor="followedHyperlink"/>
       <w:u w:val="single"/>
+    </w:rPr>
+  </w:style>
+  <w:style w:type="character" w:styleId="UnresolvedMention">
+    <w:name w:val="Unresolved Mention"/>
+    <w:basedOn w:val="DefaultParagraphFont"/>
+    <w:uiPriority w:val="99"/>
+    <w:semiHidden/>
+    <w:unhideWhenUsed/>
+    <w:rsid w:val="007775E0"/>
+    <w:rPr>
+      <w:color w:val="808080"/>
+      <w:shd w:val="clear" w:color="auto" w:fill="E6E6E6"/>
     </w:rPr>
   </w:style>
 </w:styles>
@@ -18078,7 +18228,7 @@
 </file>
 
 <file path=customXml/itemProps2.xml><?xml version="1.0" encoding="utf-8"?>
-<ds:datastoreItem xmlns:ds="http://schemas.openxmlformats.org/officeDocument/2006/customXml" ds:itemID="{2D0E685A-63A1-4913-A70F-F17B2AFEEB2D}">
+<ds:datastoreItem xmlns:ds="http://schemas.openxmlformats.org/officeDocument/2006/customXml" ds:itemID="{ED96E24D-AB51-46B0-9120-5735BF80091F}">
   <ds:schemaRefs>
     <ds:schemaRef ds:uri="http://schemas.openxmlformats.org/officeDocument/2006/bibliography"/>
   </ds:schemaRefs>

</xml_diff>